<commit_message>
API SimCall() and fixed the info_window instance issue
</commit_message>
<xml_diff>
--- a/DemoRentalContract.docx
+++ b/DemoRentalContract.docx
@@ -142,7 +142,7 @@
           <w:rFonts w:eastAsiaTheme="majorEastAsia"/>
           <w:lang w:val="en-US"/>
         </w:rPr>
-        <w:t xml:space="preserve"> usage scenario:</w:t>
+        <w:t>usage scenario:</w:t>
       </w:r>
     </w:p>
     <w:p>
@@ -251,7 +251,28 @@
           <w:rFonts w:eastAsiaTheme="majorEastAsia"/>
           <w:lang w:val="en-US"/>
         </w:rPr>
-        <w:t>data:</w:t>
+        <w:t>data</w:t>
+      </w:r>
+      <w:r>
+        <w:rPr>
+          <w:rFonts w:eastAsiaTheme="majorEastAsia"/>
+          <w:lang w:val="en-US"/>
+        </w:rPr>
+        <w:t xml:space="preserve">. The blue entry fields are automatically </w:t>
+      </w:r>
+      <w:r>
+        <w:rPr>
+          <w:rFonts w:eastAsiaTheme="majorEastAsia"/>
+          <w:lang w:val="en-US"/>
+        </w:rPr>
+        <w:t>entered</w:t>
+      </w:r>
+      <w:r>
+        <w:rPr>
+          <w:rFonts w:eastAsiaTheme="majorEastAsia"/>
+          <w:lang w:val="en-US"/>
+        </w:rPr>
+        <w:t xml:space="preserve"> by the calling system.</w:t>
       </w:r>
     </w:p>
     <w:p>
@@ -404,6 +425,13 @@
           <w:lang w:val="en-US"/>
         </w:rPr>
         <w:t>.</w:t>
+      </w:r>
+      <w:r>
+        <w:rPr>
+          <w:rFonts w:eastAsiaTheme="majorEastAsia"/>
+          <w:lang w:val="en-US"/>
+        </w:rPr>
+        <w:t xml:space="preserve"> The renter receives it with the blue fields already filled.</w:t>
       </w:r>
     </w:p>
     <w:p>
@@ -940,17 +968,7 @@
                 <w:iCs/>
                 <w:lang w:val="en-US"/>
               </w:rPr>
-              <w:t xml:space="preserve">Date  (dd / mm / </w:t>
-            </w:r>
-            <w:proofErr w:type="spellStart"/>
-            <w:r>
-              <w:rPr>
-                <w:rFonts w:eastAsiaTheme="majorEastAsia"/>
-                <w:i/>
-                <w:iCs/>
-                <w:lang w:val="en-US"/>
-              </w:rPr>
-              <w:t>yy</w:t>
+              <w:t>Date  (dd / mm / yy</w:t>
             </w:r>
             <w:r>
               <w:rPr>
@@ -968,17 +986,7 @@
                 <w:iCs/>
                 <w:lang w:val="en-US"/>
               </w:rPr>
-              <w:t>y</w:t>
-            </w:r>
-            <w:proofErr w:type="spellEnd"/>
-            <w:r>
-              <w:rPr>
-                <w:rFonts w:eastAsiaTheme="majorEastAsia"/>
-                <w:i/>
-                <w:iCs/>
-                <w:lang w:val="en-US"/>
-              </w:rPr>
-              <w:t>)</w:t>
+              <w:t>y)</w:t>
             </w:r>
           </w:p>
         </w:tc>
@@ -1046,17 +1054,7 @@
                 <w:iCs/>
                 <w:lang w:val="en-US"/>
               </w:rPr>
-              <w:t xml:space="preserve">Date  (dd / mm / </w:t>
-            </w:r>
-            <w:proofErr w:type="spellStart"/>
-            <w:r>
-              <w:rPr>
-                <w:rFonts w:eastAsiaTheme="majorEastAsia"/>
-                <w:i/>
-                <w:iCs/>
-                <w:lang w:val="en-US"/>
-              </w:rPr>
-              <w:t>y</w:t>
+              <w:t>Date  (dd / mm / y</w:t>
             </w:r>
             <w:r>
               <w:rPr>
@@ -1074,17 +1072,7 @@
                 <w:iCs/>
                 <w:lang w:val="en-US"/>
               </w:rPr>
-              <w:t>yy</w:t>
-            </w:r>
-            <w:proofErr w:type="spellEnd"/>
-            <w:r>
-              <w:rPr>
-                <w:rFonts w:eastAsiaTheme="majorEastAsia"/>
-                <w:i/>
-                <w:iCs/>
-                <w:lang w:val="en-US"/>
-              </w:rPr>
-              <w:t>)</w:t>
+              <w:t>yy)</w:t>
             </w:r>
           </w:p>
         </w:tc>

</xml_diff>